<commit_message>
Implement importance classification for keywords; refactor resume matching service and tests
</commit_message>
<xml_diff>
--- a/CSharp/ResumeHelper/ResumeHelper.Tests/TestFiles/ResumeTestFile.docx
+++ b/CSharp/ResumeHelper/ResumeHelper.Tests/TestFiles/ResumeTestFile.docx
@@ -11,6 +11,9 @@
           <w:rStyle w:val="TitleChar"/>
         </w:rPr>
         <w:t>Nick Allan</w:t>
+      </w:r>
+      <w:r>
+        <w:t xml:space="preserve"> is a</w:t>
       </w:r>
       <w:r>
         <w:br/>
@@ -627,7 +630,6 @@
   <w:style w:type="character" w:default="1" w:styleId="DefaultParagraphFont">
     <w:name w:val="Default Paragraph Font"/>
     <w:uiPriority w:val="1"/>
-    <w:semiHidden/>
     <w:unhideWhenUsed/>
   </w:style>
   <w:style w:type="table" w:default="1" w:styleId="TableNormal">

</xml_diff>